<commit_message>
fixed, allow one signature to save
</commit_message>
<xml_diff>
--- a/Mott_doc/list of problem (App).docx
+++ b/Mott_doc/list of problem (App).docx
@@ -756,11 +756,13 @@
           <w:numId w:val="1"/>
         </w:numPr>
         <w:rPr>
-          <w:lang w:val="en-US"/>
-        </w:rPr>
-      </w:pPr>
-      <w:r>
-        <w:rPr>
+          <w:highlight w:val="green"/>
+          <w:lang w:val="en-US"/>
+        </w:rPr>
+      </w:pPr>
+      <w:r>
+        <w:rPr>
+          <w:highlight w:val="green"/>
           <w:lang w:val="en-US"/>
         </w:rPr>
         <w:t xml:space="preserve">For photo taking function for individual item, please also allow </w:t>
@@ -768,6 +770,7 @@
       <w:r>
         <w:rPr>
           <w:color w:val="FF0000"/>
+          <w:highlight w:val="green"/>
           <w:u w:val="single"/>
           <w:lang w:val="en-US"/>
         </w:rPr>
@@ -776,12 +779,14 @@
       <w:r>
         <w:rPr>
           <w:color w:val="FF0000"/>
+          <w:highlight w:val="green"/>
           <w:lang w:val="en-US"/>
         </w:rPr>
         <w:t xml:space="preserve"> </w:t>
       </w:r>
       <w:r>
         <w:rPr>
+          <w:highlight w:val="green"/>
           <w:lang w:val="en-US"/>
         </w:rPr>
         <w:t>photo function.</w:t>
@@ -838,15 +843,7 @@
         <w:rPr>
           <w:lang w:val="en-US"/>
         </w:rPr>
-        <w:t>For “save and synchronize” button at t</w:t>
-      </w:r>
-      <w:bookmarkStart w:id="0" w:name="_GoBack"/>
-      <w:bookmarkEnd w:id="0"/>
-      <w:r>
-        <w:rPr>
-          <w:lang w:val="en-US"/>
-        </w:rPr>
-        <w:t>he end of the form. Please separate “save” and “synchronize” function separately, in case poor internet connection during the field work.</w:t>
+        <w:t>For “save and synchronize” button at the end of the form. Please separate “save” and “synchronize” function separately, in case poor internet connection during the field work.</w:t>
       </w:r>
     </w:p>
     <w:p>
@@ -872,7 +869,15 @@
         <w:rPr>
           <w:lang w:val="en-US"/>
         </w:rPr>
-        <w:t xml:space="preserve">For the signature boxes, it is noted that the “save and synchronize” function is not </w:t>
+        <w:t>For the signature boxes, it is noted that the “save an</w:t>
+      </w:r>
+      <w:bookmarkStart w:id="0" w:name="_GoBack"/>
+      <w:bookmarkEnd w:id="0"/>
+      <w:r>
+        <w:rPr>
+          <w:lang w:val="en-US"/>
+        </w:rPr>
+        <w:t xml:space="preserve">d synchronize” function is not </w:t>
       </w:r>
       <w:r>
         <w:rPr>

</xml_diff>